<commit_message>
VDD for GA 1.1
</commit_message>
<xml_diff>
--- a/CM/Build 5/TAS_Core_VDD.docx
+++ b/CM/Build 5/TAS_Core_VDD.docx
@@ -35,7 +35,7 @@
         <w:t>TAS.</w:t>
       </w:r>
       <w:r>
-        <w:t>1.2</w:t>
+        <w:t>1.1</w:t>
       </w:r>
     </w:p>
     <w:p>
@@ -102,7 +102,7 @@
         <w:pStyle w:val="Title2"/>
       </w:pPr>
       <w:r>
-        <w:t>November</w:t>
+        <w:t>December</w:t>
       </w:r>
       <w:r>
         <w:t xml:space="preserve"> </w:t>
@@ -290,7 +290,10 @@
               </w:rPr>
             </w:pPr>
             <w:r>
-              <w:t>11/20/2018</w:t>
+              <w:t>12/19</w:t>
+            </w:r>
+            <w:r>
+              <w:t>/2018</w:t>
             </w:r>
           </w:p>
         </w:tc>
@@ -504,7 +507,7 @@
               <w:rPr>
                 <w:szCs w:val="22"/>
               </w:rPr>
-              <w:t>11/20</w:t>
+              <w:t>12/19</w:t>
             </w:r>
             <w:r>
               <w:rPr>
@@ -2046,7 +2049,7 @@
               <w:pStyle w:val="TableText"/>
             </w:pPr>
             <w:r>
-              <w:t>TAS 1.2</w:t>
+              <w:t>TAS 1.1</w:t>
             </w:r>
           </w:p>
         </w:tc>
@@ -2735,7 +2738,13 @@
               </w:rPr>
             </w:pPr>
             <w:r>
-              <w:t xml:space="preserve"> (37: TASCore_doc_0731</w:t>
+              <w:t xml:space="preserve"> (84</w:t>
+            </w:r>
+            <w:r>
+              <w:t>:</w:t>
+            </w:r>
+            <w:r>
+              <w:t xml:space="preserve"> TASCore_doc_1219</w:t>
             </w:r>
             <w:r>
               <w:t>2018)</w:t>
@@ -3774,7 +3783,7 @@
                       <w:u w:val="single"/>
                     </w:rPr>
                   </w:pPr>
-                  <w:hyperlink r:id="rId23" w:anchor="action=com.ibm.team.scm.browseElement&amp;workspaceItemId=_UXY1AGM0EeejkLz5j-oUWQ&amp;componentItemId=_UbaZYWM0EeejkLz5j-oUWQ&amp;itemType=com.ibm.team.filesystem.FileItem&amp;itemId=_e6UkUIUjEeibt8RXXcTPKQ" w:history="1">
+                  <w:hyperlink r:id="rId23" w:anchor="action=com.ibm.team.scm.browseElement&amp;workspaceItemId=_UXY1AGM0EeejkLz5j-oUWQ&amp;componentItemId=_UbaZYWM0EeejkLz5j-oUWQ&amp;itemType=com.ibm.team.filesystem.FileItem&amp;itemId=_Sc0kMLFJEeiRLLu46kgGlg" w:history="1">
                     <w:r>
                       <w:rPr>
                         <w:rStyle w:val="Hyperlink"/>
@@ -3784,6 +3793,17 @@
                       <w:t>TAS_Core_VDD.docx</w:t>
                     </w:r>
                   </w:hyperlink>
+                </w:p>
+                <w:p>
+                  <w:pPr>
+                    <w:jc w:val="center"/>
+                    <w:rPr>
+                      <w:rFonts w:ascii="Calibri" w:hAnsi="Calibri"/>
+                      <w:color w:val="0563C1"/>
+                      <w:szCs w:val="22"/>
+                      <w:u w:val="single"/>
+                    </w:rPr>
+                  </w:pPr>
                 </w:p>
                 <w:p>
                   <w:pPr>
@@ -3838,17 +3858,26 @@
                             <w:u w:val="single"/>
                           </w:rPr>
                         </w:pPr>
-                        <w:hyperlink r:id="rId24" w:anchor="action=com.ibm.team.workitem.viewWorkItem&amp;id=628816" w:history="1">
+                        <w:hyperlink r:id="rId24" w:anchor="action=com.ibm.team.workitem.viewWorkItem&amp;id=801362" w:history="1">
                           <w:r>
                             <w:rPr>
+                              <w:rStyle w:val="Hyperlink"/>
                               <w:rFonts w:ascii="Calibri" w:hAnsi="Calibri"/>
-                              <w:color w:val="0563C1"/>
                               <w:szCs w:val="22"/>
-                              <w:u w:val="single"/>
                             </w:rPr>
-                            <w:t xml:space="preserve">628816 </w:t>
+                            <w:t>801362</w:t>
                           </w:r>
                         </w:hyperlink>
+                      </w:p>
+                      <w:p>
+                        <w:pPr>
+                          <w:rPr>
+                            <w:rFonts w:ascii="Calibri" w:hAnsi="Calibri"/>
+                            <w:color w:val="0563C1"/>
+                            <w:szCs w:val="22"/>
+                            <w:u w:val="single"/>
+                          </w:rPr>
+                        </w:pPr>
                       </w:p>
                     </w:tc>
                   </w:tr>
@@ -4368,14 +4397,14 @@
                       <w:u w:val="single"/>
                     </w:rPr>
                   </w:pPr>
-                  <w:hyperlink r:id="rId30" w:anchor="action=com.ibm.team.scm.browseElement&amp;workspaceItemId=_UXY1AGM0EeejkLz5j-oUWQ&amp;componentItemId=_UbaZYWM0EeejkLz5j-oUWQ&amp;itemType=com.ibm.team.filesystem.FileItem&amp;itemId=_KFIocOdrEei7nK71pYSSpw" w:history="1">
+                  <w:hyperlink r:id="rId30" w:anchor="action=com.ibm.team.scm.browseElement&amp;workspaceItemId=_UXY1AGM0EeejkLz5j-oUWQ&amp;componentItemId=_UbaZYWM0EeejkLz5j-oUWQ&amp;itemType=com.ibm.team.filesystem.FileItem&amp;itemId=_dpDpYAGpEem-w_LQ_zc8lQ" w:history="1">
                     <w:r>
                       <w:rPr>
                         <w:rStyle w:val="Hyperlink"/>
                         <w:rFonts w:ascii="Calibri" w:hAnsi="Calibri"/>
                         <w:szCs w:val="22"/>
                       </w:rPr>
-                      <w:t>mccf_edi_tas_pom_w_raci.docx</w:t>
+                      <w:t>mccf_edi_tas_pom_w_raci.pdf</w:t>
                     </w:r>
                   </w:hyperlink>
                 </w:p>
@@ -5280,20 +5309,11 @@
           <w:p>
             <w:pPr>
               <w:pStyle w:val="TableText"/>
-              <w:rPr>
-                <w:highlight w:val="yellow"/>
-              </w:rPr>
-            </w:pPr>
-            <w:r>
-              <w:rPr>
-                <w:highlight w:val="yellow"/>
-              </w:rPr>
+            </w:pPr>
+            <w:r>
               <w:t xml:space="preserve">Build </w:t>
             </w:r>
             <w:r>
-              <w:rPr>
-                <w:highlight w:val="yellow"/>
-              </w:rPr>
               <w:t>5</w:t>
             </w:r>
           </w:p>
@@ -5305,43 +5325,31 @@
           <w:p>
             <w:pPr>
               <w:pStyle w:val="TableText"/>
-              <w:rPr>
-                <w:highlight w:val="yellow"/>
-              </w:rPr>
             </w:pPr>
             <w:proofErr w:type="spellStart"/>
             <w:r>
-              <w:rPr>
-                <w:highlight w:val="yellow"/>
-              </w:rPr>
               <w:t>MCCF_EDI_TAS</w:t>
             </w:r>
             <w:r>
-              <w:rPr>
-                <w:highlight w:val="yellow"/>
-              </w:rPr>
               <w:t>_Infrastructure</w:t>
             </w:r>
             <w:proofErr w:type="spellEnd"/>
             <w:r>
-              <w:rPr>
-                <w:highlight w:val="yellow"/>
-              </w:rPr>
               <w:t>(</w:t>
             </w:r>
             <w:proofErr w:type="gramStart"/>
             <w:r>
-              <w:rPr>
-                <w:highlight w:val="yellow"/>
-              </w:rPr>
-              <w:t>37:TASCore</w:t>
+              <w:t>94</w:t>
+            </w:r>
+            <w:r>
+              <w:t>:TASCore</w:t>
             </w:r>
             <w:proofErr w:type="gramEnd"/>
             <w:r>
-              <w:rPr>
-                <w:highlight w:val="yellow"/>
-              </w:rPr>
-              <w:t>_Infrastructure_04182018)</w:t>
+              <w:t>_Infrastructure_1126</w:t>
+            </w:r>
+            <w:r>
+              <w:t>2018)</w:t>
             </w:r>
           </w:p>
         </w:tc>
@@ -5352,18 +5360,10 @@
           <w:p>
             <w:pPr>
               <w:pStyle w:val="TableText"/>
-              <w:rPr>
-                <w:highlight w:val="yellow"/>
-              </w:rPr>
-            </w:pPr>
-            <w:r>
-              <w:rPr>
-                <w:highlight w:val="yellow"/>
-              </w:rPr>
+            </w:pPr>
+            <w:r>
               <w:t>Baseline of TAS infrastructure files</w:t>
             </w:r>
-            <w:bookmarkStart w:id="26" w:name="_GoBack"/>
-            <w:bookmarkEnd w:id="26"/>
           </w:p>
         </w:tc>
       </w:tr>
@@ -5377,13 +5377,13 @@
       <w:pPr>
         <w:pStyle w:val="Heading3"/>
       </w:pPr>
-      <w:bookmarkStart w:id="27" w:name="_Toc507396649"/>
-      <w:bookmarkStart w:id="28" w:name="_Toc507593674"/>
+      <w:bookmarkStart w:id="26" w:name="_Toc507396649"/>
+      <w:bookmarkStart w:id="27" w:name="_Toc507593674"/>
       <w:r>
         <w:t>Build Information</w:t>
       </w:r>
+      <w:bookmarkEnd w:id="26"/>
       <w:bookmarkEnd w:id="27"/>
-      <w:bookmarkEnd w:id="28"/>
     </w:p>
     <w:p>
       <w:pPr>
@@ -5424,8 +5424,8 @@
             <w:pPr>
               <w:pStyle w:val="TableHeading"/>
             </w:pPr>
-            <w:bookmarkStart w:id="29" w:name="ColumnTitle_12"/>
-            <w:bookmarkEnd w:id="29"/>
+            <w:bookmarkStart w:id="28" w:name="ColumnTitle_12"/>
+            <w:bookmarkEnd w:id="28"/>
             <w:r>
               <w:lastRenderedPageBreak/>
               <w:t>Name</w:t>
@@ -5841,7 +5841,7 @@
             <w:r>
               <w:t xml:space="preserve">: </w:t>
             </w:r>
-            <w:bookmarkStart w:id="30" w:name="_Hlk518566646"/>
+            <w:bookmarkStart w:id="29" w:name="_Hlk518566646"/>
             <w:r>
               <w:t>/</w:t>
             </w:r>
@@ -5857,7 +5857,7 @@
             <w:r>
               <w:t>tas</w:t>
             </w:r>
-            <w:bookmarkEnd w:id="30"/>
+            <w:bookmarkEnd w:id="29"/>
             <w:proofErr w:type="spellEnd"/>
           </w:p>
         </w:tc>
@@ -5872,8 +5872,8 @@
       <w:pPr>
         <w:pStyle w:val="Heading3"/>
       </w:pPr>
-      <w:bookmarkStart w:id="31" w:name="_Toc507396650"/>
-      <w:bookmarkStart w:id="32" w:name="_Toc507593675"/>
+      <w:bookmarkStart w:id="30" w:name="_Toc507396650"/>
+      <w:bookmarkStart w:id="31" w:name="_Toc507593675"/>
       <w:r>
         <w:t>CCM/</w:t>
       </w:r>
@@ -5881,8 +5881,8 @@
         <w:t>RTC Build Definition</w:t>
       </w:r>
       <w:bookmarkEnd w:id="25"/>
+      <w:bookmarkEnd w:id="30"/>
       <w:bookmarkEnd w:id="31"/>
-      <w:bookmarkEnd w:id="32"/>
     </w:p>
     <w:p>
       <w:pPr>
@@ -5928,8 +5928,8 @@
                 <w:b/>
               </w:rPr>
             </w:pPr>
-            <w:bookmarkStart w:id="33" w:name="ColumnTitle_13"/>
-            <w:bookmarkEnd w:id="33"/>
+            <w:bookmarkStart w:id="32" w:name="ColumnTitle_13"/>
+            <w:bookmarkEnd w:id="32"/>
             <w:r>
               <w:rPr>
                 <w:b/>
@@ -6028,13 +6028,13 @@
       <w:pPr>
         <w:pStyle w:val="Heading3"/>
       </w:pPr>
-      <w:bookmarkStart w:id="34" w:name="_Toc507396651"/>
-      <w:bookmarkStart w:id="35" w:name="_Toc507593676"/>
+      <w:bookmarkStart w:id="33" w:name="_Toc507396651"/>
+      <w:bookmarkStart w:id="34" w:name="_Toc507593676"/>
       <w:r>
         <w:t>Build Label or Number</w:t>
       </w:r>
+      <w:bookmarkEnd w:id="33"/>
       <w:bookmarkEnd w:id="34"/>
-      <w:bookmarkEnd w:id="35"/>
     </w:p>
     <w:p>
       <w:pPr>
@@ -6069,8 +6069,8 @@
             <w:pPr>
               <w:pStyle w:val="TableHeading"/>
             </w:pPr>
-            <w:bookmarkStart w:id="36" w:name="ColumnTitle_14"/>
-            <w:bookmarkEnd w:id="36"/>
+            <w:bookmarkStart w:id="35" w:name="ColumnTitle_14"/>
+            <w:bookmarkEnd w:id="35"/>
             <w:r>
               <w:t>Name</w:t>
             </w:r>
@@ -6127,30 +6127,30 @@
       <w:pPr>
         <w:pStyle w:val="Heading1"/>
       </w:pPr>
-      <w:bookmarkStart w:id="37" w:name="_Toc507396652"/>
+      <w:bookmarkStart w:id="36" w:name="_Toc507396652"/>
     </w:p>
     <w:p>
       <w:pPr>
         <w:pStyle w:val="Heading1"/>
       </w:pPr>
-      <w:bookmarkStart w:id="38" w:name="_Toc507593677"/>
+      <w:bookmarkStart w:id="37" w:name="_Toc507593677"/>
       <w:r>
         <w:t>Build and Packaging</w:t>
       </w:r>
+      <w:bookmarkEnd w:id="36"/>
       <w:bookmarkEnd w:id="37"/>
-      <w:bookmarkEnd w:id="38"/>
     </w:p>
     <w:p>
       <w:pPr>
         <w:pStyle w:val="Heading2"/>
       </w:pPr>
-      <w:bookmarkStart w:id="39" w:name="_Toc507396653"/>
-      <w:bookmarkStart w:id="40" w:name="_Toc507593678"/>
+      <w:bookmarkStart w:id="38" w:name="_Toc507396653"/>
+      <w:bookmarkStart w:id="39" w:name="_Toc507593678"/>
       <w:r>
         <w:t>Build Logs</w:t>
       </w:r>
+      <w:bookmarkEnd w:id="38"/>
       <w:bookmarkEnd w:id="39"/>
-      <w:bookmarkEnd w:id="40"/>
     </w:p>
     <w:tbl>
       <w:tblPr>
@@ -6382,13 +6382,13 @@
       <w:pPr>
         <w:pStyle w:val="Heading2"/>
       </w:pPr>
-      <w:bookmarkStart w:id="41" w:name="_Toc507396654"/>
-      <w:bookmarkStart w:id="42" w:name="_Toc507593679"/>
+      <w:bookmarkStart w:id="40" w:name="_Toc507396654"/>
+      <w:bookmarkStart w:id="41" w:name="_Toc507593679"/>
       <w:r>
         <w:t>Build System/Process Information</w:t>
       </w:r>
+      <w:bookmarkEnd w:id="40"/>
       <w:bookmarkEnd w:id="41"/>
-      <w:bookmarkEnd w:id="42"/>
     </w:p>
     <w:tbl>
       <w:tblPr>
@@ -6490,62 +6490,16 @@
               </w:rPr>
               <w:t xml:space="preserve"> </w:t>
             </w:r>
-            <w:r>
-              <w:rPr>
-                <w:rFonts w:ascii="Arial" w:hAnsi="Arial" w:cs="Arial"/>
-                <w:szCs w:val="20"/>
-              </w:rPr>
-              <w:t>http://va</w:t>
-            </w:r>
-            <w:r>
-              <w:rPr>
-                <w:rFonts w:ascii="Arial" w:hAnsi="Arial" w:cs="Arial"/>
-                <w:szCs w:val="20"/>
-              </w:rPr>
-              <w:t>c20</w:t>
-            </w:r>
-            <w:r>
-              <w:rPr>
-                <w:rFonts w:ascii="Arial" w:hAnsi="Arial" w:cs="Arial"/>
-                <w:szCs w:val="20"/>
-              </w:rPr>
-              <w:t>fpctas80</w:t>
-            </w:r>
-            <w:r>
-              <w:rPr>
-                <w:rFonts w:ascii="Arial" w:hAnsi="Arial" w:cs="Arial"/>
-                <w:szCs w:val="20"/>
-              </w:rPr>
-              <w:t>0</w:t>
-            </w:r>
-            <w:r>
-              <w:rPr>
-                <w:rFonts w:ascii="Arial" w:hAnsi="Arial" w:cs="Arial"/>
-                <w:szCs w:val="20"/>
-              </w:rPr>
-              <w:t>.va.gov:8080/job/MCCF_TAS/job/RTC_MCCF_TAS_Core</w:t>
-            </w:r>
-            <w:r>
-              <w:rPr>
-                <w:rFonts w:ascii="Arial" w:hAnsi="Arial" w:cs="Arial"/>
-                <w:szCs w:val="20"/>
-              </w:rPr>
-              <w:t xml:space="preserve"> </w:t>
-            </w:r>
-            <w:r>
-              <w:rPr>
-                <w:rFonts w:ascii="Arial" w:hAnsi="Arial" w:cs="Arial"/>
-                <w:szCs w:val="20"/>
-              </w:rPr>
-              <w:t>/</w:t>
-            </w:r>
-            <w:r>
-              <w:rPr>
-                <w:rFonts w:ascii="Arial" w:hAnsi="Arial" w:cs="Arial"/>
-                <w:szCs w:val="20"/>
-              </w:rPr>
-              <w:t>1453</w:t>
-            </w:r>
+            <w:hyperlink r:id="rId38" w:history="1">
+              <w:r>
+                <w:rPr>
+                  <w:rStyle w:val="Hyperlink"/>
+                  <w:rFonts w:ascii="Arial" w:hAnsi="Arial" w:cs="Arial"/>
+                  <w:szCs w:val="20"/>
+                </w:rPr>
+                <w:t>http://vac20fpctas800.va.gov:8080/job/MCCF_TAS/job/RTC_MCCF_TAS_Core /1453</w:t>
+              </w:r>
+            </w:hyperlink>
           </w:p>
         </w:tc>
       </w:tr>
@@ -6559,13 +6513,13 @@
       <w:pPr>
         <w:pStyle w:val="Heading1"/>
       </w:pPr>
-      <w:bookmarkStart w:id="43" w:name="_Toc507396655"/>
-      <w:bookmarkStart w:id="44" w:name="_Toc507593680"/>
+      <w:bookmarkStart w:id="42" w:name="_Toc507396655"/>
+      <w:bookmarkStart w:id="43" w:name="_Toc507593680"/>
       <w:r>
         <w:t>Change Tracking</w:t>
       </w:r>
+      <w:bookmarkEnd w:id="42"/>
       <w:bookmarkEnd w:id="43"/>
-      <w:bookmarkEnd w:id="44"/>
     </w:p>
     <w:tbl>
       <w:tblPr>
@@ -6596,8 +6550,8 @@
             <w:pPr>
               <w:pStyle w:val="TableHeading"/>
             </w:pPr>
-            <w:bookmarkStart w:id="45" w:name="ColumnTitle_15"/>
-            <w:bookmarkEnd w:id="45"/>
+            <w:bookmarkStart w:id="44" w:name="ColumnTitle_15"/>
+            <w:bookmarkEnd w:id="44"/>
             <w:r>
               <w:t>Change Tracking Tool</w:t>
             </w:r>
@@ -6815,13 +6769,13 @@
       <w:pPr>
         <w:pStyle w:val="Heading2"/>
       </w:pPr>
-      <w:bookmarkStart w:id="46" w:name="_Toc507396656"/>
-      <w:bookmarkStart w:id="47" w:name="_Toc507593681"/>
+      <w:bookmarkStart w:id="45" w:name="_Toc507396656"/>
+      <w:bookmarkStart w:id="46" w:name="_Toc507593681"/>
       <w:r>
         <w:t>Rational Change and Configuration Management (CCM) Repository (Formerly RTC)</w:t>
       </w:r>
+      <w:bookmarkEnd w:id="45"/>
       <w:bookmarkEnd w:id="46"/>
-      <w:bookmarkEnd w:id="47"/>
     </w:p>
     <w:tbl>
       <w:tblPr>
@@ -6851,9 +6805,9 @@
                 <w:rFonts w:asciiTheme="minorHAnsi" w:hAnsiTheme="minorHAnsi" w:cstheme="minorBidi"/>
               </w:rPr>
             </w:pPr>
-            <w:bookmarkStart w:id="48" w:name="ColumnTitle_18"/>
-            <w:bookmarkStart w:id="49" w:name="_Hlk501720068"/>
-            <w:bookmarkEnd w:id="48"/>
+            <w:bookmarkStart w:id="47" w:name="ColumnTitle_18"/>
+            <w:bookmarkStart w:id="48" w:name="_Hlk501720068"/>
+            <w:bookmarkEnd w:id="47"/>
             <w:r>
               <w:t>Location</w:t>
             </w:r>
@@ -6883,7 +6837,7 @@
           </w:p>
         </w:tc>
       </w:tr>
-      <w:bookmarkEnd w:id="49"/>
+      <w:bookmarkEnd w:id="48"/>
       <w:tr>
         <w:trPr>
           <w:cantSplit/>
@@ -7093,8 +7047,8 @@
             <w:pPr>
               <w:pStyle w:val="TableHeading"/>
             </w:pPr>
-            <w:bookmarkStart w:id="50" w:name="ColumnTitle_19"/>
-            <w:bookmarkEnd w:id="50"/>
+            <w:bookmarkStart w:id="49" w:name="ColumnTitle_19"/>
+            <w:bookmarkEnd w:id="49"/>
             <w:r>
               <w:t xml:space="preserve">Work Item </w:t>
             </w:r>
@@ -7157,14 +7111,14 @@
       <w:pPr>
         <w:pStyle w:val="Heading1"/>
       </w:pPr>
-      <w:bookmarkStart w:id="51" w:name="_Toc507396657"/>
-      <w:bookmarkStart w:id="52" w:name="_Toc507593682"/>
+      <w:bookmarkStart w:id="50" w:name="_Toc507396657"/>
+      <w:bookmarkStart w:id="51" w:name="_Toc507593682"/>
       <w:r>
         <w:lastRenderedPageBreak/>
         <w:t>Release (Deployment) Information</w:t>
       </w:r>
+      <w:bookmarkEnd w:id="50"/>
       <w:bookmarkEnd w:id="51"/>
-      <w:bookmarkEnd w:id="52"/>
     </w:p>
     <w:tbl>
       <w:tblPr>
@@ -7193,8 +7147,8 @@
             <w:pPr>
               <w:pStyle w:val="TableHeading"/>
             </w:pPr>
-            <w:bookmarkStart w:id="53" w:name="ColumnTitle_20"/>
-            <w:bookmarkEnd w:id="53"/>
+            <w:bookmarkStart w:id="52" w:name="ColumnTitle_20"/>
+            <w:bookmarkEnd w:id="52"/>
             <w:r>
               <w:t>Release Identification</w:t>
             </w:r>
@@ -7242,7 +7196,7 @@
               <w:pStyle w:val="TableText"/>
             </w:pPr>
             <w:r>
-              <w:t>TAS 01.02</w:t>
+              <w:t>TAS 01.01</w:t>
             </w:r>
           </w:p>
         </w:tc>
@@ -7316,8 +7270,8 @@
             <w:pPr>
               <w:pStyle w:val="TableHeading"/>
             </w:pPr>
-            <w:bookmarkStart w:id="54" w:name="ColumnTitle_21"/>
-            <w:bookmarkEnd w:id="54"/>
+            <w:bookmarkStart w:id="53" w:name="ColumnTitle_21"/>
+            <w:bookmarkEnd w:id="53"/>
             <w:r>
               <w:t>Release Package (Component) Identified</w:t>
             </w:r>
@@ -7690,7 +7644,23 @@
       <w:pPr>
         <w:pStyle w:val="Title2"/>
       </w:pPr>
+    </w:p>
+    <w:p>
+      <w:pPr>
+        <w:pStyle w:val="Title2"/>
+      </w:pPr>
+    </w:p>
+    <w:p>
+      <w:pPr>
+        <w:pStyle w:val="Title2"/>
+      </w:pPr>
+    </w:p>
+    <w:p>
+      <w:pPr>
+        <w:pStyle w:val="Title2"/>
+      </w:pPr>
       <w:r>
+        <w:lastRenderedPageBreak/>
         <w:t>Template Revision History</w:t>
       </w:r>
     </w:p>
@@ -7729,10 +7699,9 @@
             <w:pPr>
               <w:pStyle w:val="TableHeading"/>
             </w:pPr>
-            <w:bookmarkStart w:id="55" w:name="ColumnTitle_23"/>
-            <w:bookmarkEnd w:id="55"/>
-            <w:r>
-              <w:lastRenderedPageBreak/>
+            <w:bookmarkStart w:id="54" w:name="ColumnTitle_23"/>
+            <w:bookmarkEnd w:id="54"/>
+            <w:r>
               <w:t>Date</w:t>
             </w:r>
           </w:p>
@@ -8395,7 +8364,10 @@
         </w:tc>
       </w:tr>
     </w:tbl>
-    <w:p/>
+    <w:p>
+      <w:bookmarkStart w:id="55" w:name="_GoBack"/>
+      <w:bookmarkEnd w:id="55"/>
+    </w:p>
     <w:sectPr>
       <w:pgSz w:w="12240" w:h="15840" w:code="1"/>
       <w:pgMar w:top="1440" w:right="1440" w:bottom="1440" w:left="1440" w:header="720" w:footer="720" w:gutter="0"/>
@@ -8468,7 +8440,7 @@
       <w:rPr>
         <w:rStyle w:val="PageNumber"/>
       </w:rPr>
-      <w:t>November 2018</w:t>
+      <w:t>December 2018</w:t>
     </w:r>
   </w:p>
   <w:p>
@@ -8514,7 +8486,7 @@
         <w:rStyle w:val="PageNumber"/>
         <w:noProof/>
       </w:rPr>
-      <w:t>ii</w:t>
+      <w:t>7</w:t>
     </w:r>
     <w:r>
       <w:rPr>
@@ -8573,7 +8545,7 @@
         <v:path o:extrusionok="f" gradientshapeok="t" o:connecttype="rect"/>
         <o:lock v:ext="edit" aspectratio="t"/>
       </v:shapetype>
-      <v:shape id="_x0000_i1092" type="#_x0000_t75" style="width:68.25pt;height:41.25pt" o:bullet="t">
+      <v:shape id="_x0000_i1035" type="#_x0000_t75" style="width:68.25pt;height:41.25pt" o:bullet="t">
         <v:imagedata r:id="rId1" o:title="pointing-finger-white-small"/>
       </v:shape>
     </w:pict>
@@ -11714,6 +11686,7 @@
   <w:style w:type="character" w:default="1" w:styleId="DefaultParagraphFont">
     <w:name w:val="Default Paragraph Font"/>
     <w:uiPriority w:val="1"/>
+    <w:semiHidden/>
     <w:unhideWhenUsed/>
   </w:style>
   <w:style w:type="table" w:default="1" w:styleId="TableNormal">
@@ -13181,23 +13154,6 @@
 </file>
 
 <file path=customXml/item1.xml><?xml version="1.0" encoding="utf-8"?>
-<p:properties xmlns:p="http://schemas.microsoft.com/office/2006/metadata/properties" xmlns:xsi="http://www.w3.org/2001/XMLSchema-instance" xmlns:pc="http://schemas.microsoft.com/office/infopath/2007/PartnerControls">
-  <documentManagement>
-    <Section xmlns="dccbc5df-29b3-4670-b8f5-ce9b6d6a1832">CD2 Required Documentation Templates</Section>
-  </documentManagement>
-</p:properties>
-</file>
-
-<file path=customXml/item2.xml><?xml version="1.0" encoding="utf-8"?>
-<?mso-contentType ?>
-<FormTemplates xmlns="http://schemas.microsoft.com/sharepoint/v3/contenttype/forms">
-  <Display>DocumentLibraryForm</Display>
-  <Edit>DocumentLibraryForm</Edit>
-  <New>DocumentLibraryForm</New>
-</FormTemplates>
-</file>
-
-<file path=customXml/item3.xml><?xml version="1.0" encoding="utf-8"?>
 <ct:contentTypeSchema xmlns:ct="http://schemas.microsoft.com/office/2006/metadata/contentType" xmlns:ma="http://schemas.microsoft.com/office/2006/metadata/properties/metaAttributes" ct:_="" ma:_="" ma:contentTypeName="Document" ma:contentTypeID="0x0101004B55E56D3DD6DC4BB3756304B0ED6A72" ma:contentTypeVersion="1" ma:contentTypeDescription="Create a new document." ma:contentTypeScope="" ma:versionID="6072da3b2c92ccf178b751e7daddeec6">
   <xsd:schema xmlns:xsd="http://www.w3.org/2001/XMLSchema" xmlns:xs="http://www.w3.org/2001/XMLSchema" xmlns:p="http://schemas.microsoft.com/office/2006/metadata/properties" xmlns:ns2="dccbc5df-29b3-4670-b8f5-ce9b6d6a1832" targetNamespace="http://schemas.microsoft.com/office/2006/metadata/properties" ma:root="true" ma:fieldsID="76c7b32d7a5a6114c03efcaa652d96bc" ns2:_="">
     <xsd:import namespace="dccbc5df-29b3-4670-b8f5-ce9b6d6a1832"/>
@@ -13328,29 +13284,28 @@
 </ct:contentTypeSchema>
 </file>
 
+<file path=customXml/item2.xml><?xml version="1.0" encoding="utf-8"?>
+<?mso-contentType ?>
+<FormTemplates xmlns="http://schemas.microsoft.com/sharepoint/v3/contenttype/forms">
+  <Display>DocumentLibraryForm</Display>
+  <Edit>DocumentLibraryForm</Edit>
+  <New>DocumentLibraryForm</New>
+</FormTemplates>
+</file>
+
+<file path=customXml/item3.xml><?xml version="1.0" encoding="utf-8"?>
+<p:properties xmlns:p="http://schemas.microsoft.com/office/2006/metadata/properties" xmlns:xsi="http://www.w3.org/2001/XMLSchema-instance" xmlns:pc="http://schemas.microsoft.com/office/infopath/2007/PartnerControls">
+  <documentManagement>
+    <Section xmlns="dccbc5df-29b3-4670-b8f5-ce9b6d6a1832">CD2 Required Documentation Templates</Section>
+  </documentManagement>
+</p:properties>
+</file>
+
 <file path=customXml/item4.xml><?xml version="1.0" encoding="utf-8"?>
 <b:Sources xmlns:b="http://schemas.openxmlformats.org/officeDocument/2006/bibliography" xmlns="http://schemas.openxmlformats.org/officeDocument/2006/bibliography" SelectedStyle="\APASixthEditionOfficeOnline.xsl" StyleName="APA" Version="6"/>
 </file>
 
 <file path=customXml/itemProps1.xml><?xml version="1.0" encoding="utf-8"?>
-<ds:datastoreItem xmlns:ds="http://schemas.openxmlformats.org/officeDocument/2006/customXml" ds:itemID="{4560517E-F5A4-41E1-9F01-60AB7EB0F206}">
-  <ds:schemaRefs>
-    <ds:schemaRef ds:uri="http://schemas.microsoft.com/office/2006/metadata/properties"/>
-    <ds:schemaRef ds:uri="http://schemas.microsoft.com/office/infopath/2007/PartnerControls"/>
-    <ds:schemaRef ds:uri="dccbc5df-29b3-4670-b8f5-ce9b6d6a1832"/>
-  </ds:schemaRefs>
-</ds:datastoreItem>
-</file>
-
-<file path=customXml/itemProps2.xml><?xml version="1.0" encoding="utf-8"?>
-<ds:datastoreItem xmlns:ds="http://schemas.openxmlformats.org/officeDocument/2006/customXml" ds:itemID="{BE5AF119-2C45-4036-98D5-B4140043C77C}">
-  <ds:schemaRefs>
-    <ds:schemaRef ds:uri="http://schemas.microsoft.com/sharepoint/v3/contenttype/forms"/>
-  </ds:schemaRefs>
-</ds:datastoreItem>
-</file>
-
-<file path=customXml/itemProps3.xml><?xml version="1.0" encoding="utf-8"?>
 <ds:datastoreItem xmlns:ds="http://schemas.openxmlformats.org/officeDocument/2006/customXml" ds:itemID="{052423C5-827B-409C-93FD-99961BD98041}">
   <ds:schemaRefs>
     <ds:schemaRef ds:uri="http://schemas.microsoft.com/office/2006/metadata/contentType"/>
@@ -13368,8 +13323,26 @@
 </ds:datastoreItem>
 </file>
 
+<file path=customXml/itemProps2.xml><?xml version="1.0" encoding="utf-8"?>
+<ds:datastoreItem xmlns:ds="http://schemas.openxmlformats.org/officeDocument/2006/customXml" ds:itemID="{BE5AF119-2C45-4036-98D5-B4140043C77C}">
+  <ds:schemaRefs>
+    <ds:schemaRef ds:uri="http://schemas.microsoft.com/sharepoint/v3/contenttype/forms"/>
+  </ds:schemaRefs>
+</ds:datastoreItem>
+</file>
+
+<file path=customXml/itemProps3.xml><?xml version="1.0" encoding="utf-8"?>
+<ds:datastoreItem xmlns:ds="http://schemas.openxmlformats.org/officeDocument/2006/customXml" ds:itemID="{4560517E-F5A4-41E1-9F01-60AB7EB0F206}">
+  <ds:schemaRefs>
+    <ds:schemaRef ds:uri="http://schemas.microsoft.com/office/2006/metadata/properties"/>
+    <ds:schemaRef ds:uri="http://schemas.microsoft.com/office/infopath/2007/PartnerControls"/>
+    <ds:schemaRef ds:uri="dccbc5df-29b3-4670-b8f5-ce9b6d6a1832"/>
+  </ds:schemaRefs>
+</ds:datastoreItem>
+</file>
+
 <file path=customXml/itemProps4.xml><?xml version="1.0" encoding="utf-8"?>
-<ds:datastoreItem xmlns:ds="http://schemas.openxmlformats.org/officeDocument/2006/customXml" ds:itemID="{AC870E60-4608-4477-B882-1BEF00679072}">
+<ds:datastoreItem xmlns:ds="http://schemas.openxmlformats.org/officeDocument/2006/customXml" ds:itemID="{0E6BD6FC-8626-434F-9BEF-3E72CF1059E0}">
   <ds:schemaRefs>
     <ds:schemaRef ds:uri="http://schemas.openxmlformats.org/officeDocument/2006/bibliography"/>
   </ds:schemaRefs>

</xml_diff>